<commit_message>
add all error type in enum from assignments
</commit_message>
<xml_diff>
--- a/15.SOLID_PrinciplesInSoftwareDesign/15. SOLID-Principles-in-Software-Design-Homework.docx
+++ b/15.SOLID_PrinciplesInSoftwareDesign/15. SOLID-Principles-in-Software-Design-Homework.docx
@@ -58,8 +58,6 @@
       <w:pPr>
         <w:pStyle w:val="Heading2"/>
       </w:pPr>
-      <w:bookmarkStart w:id="0" w:name="_GoBack"/>
-      <w:bookmarkEnd w:id="0"/>
       <w:r>
         <w:t>Logger</w:t>
       </w:r>
@@ -627,6 +625,7 @@
             <w:r>
               <w:rPr>
                 <w:noProof/>
+                <w:lang w:val="bg-BG" w:eastAsia="bg-BG"/>
               </w:rPr>
               <w:drawing>
                 <wp:inline distT="0" distB="0" distL="0" distR="0">
@@ -2498,6 +2497,7 @@
                 <w:color w:val="0000FF"/>
                 <w:sz w:val="20"/>
                 <w:szCs w:val="20"/>
+                <w:lang w:val="bg-BG" w:eastAsia="bg-BG"/>
               </w:rPr>
               <w:drawing>
                 <wp:inline distT="0" distB="0" distL="0" distR="0">
@@ -2626,9 +2626,12 @@
       <w:r>
         <w:rPr>
           <w:noProof/>
+          <w:color w:val="FF0000"/>
         </w:rPr>
         <w:t xml:space="preserve"> The report level is in the order Info &gt; Warning &gt; Error &gt; Critical &gt; Fatal.</w:t>
       </w:r>
+      <w:bookmarkStart w:id="0" w:name="_GoBack"/>
+      <w:bookmarkEnd w:id="0"/>
     </w:p>
     <w:tbl>
       <w:tblPr>
@@ -3293,6 +3296,7 @@
                 <w:color w:val="0000FF"/>
                 <w:sz w:val="19"/>
                 <w:szCs w:val="19"/>
+                <w:lang w:val="bg-BG" w:eastAsia="bg-BG"/>
               </w:rPr>
               <w:drawing>
                 <wp:inline distT="0" distB="0" distL="0" distR="0">
@@ -3396,6 +3400,7 @@
     <w:r>
       <w:rPr>
         <w:noProof/>
+        <w:lang w:val="bg-BG" w:eastAsia="bg-BG"/>
       </w:rPr>
       <mc:AlternateContent>
         <mc:Choice Requires="wps">
@@ -3510,6 +3515,7 @@
     <w:r>
       <w:rPr>
         <w:noProof/>
+        <w:lang w:val="bg-BG" w:eastAsia="bg-BG"/>
       </w:rPr>
       <mc:AlternateContent>
         <mc:Choice Requires="wps">
@@ -3604,7 +3610,7 @@
                               <w:sz w:val="18"/>
                               <w:szCs w:val="18"/>
                             </w:rPr>
-                            <w:t>1</w:t>
+                            <w:t>2</w:t>
                           </w:r>
                           <w:r>
                             <w:rPr>
@@ -3725,7 +3731,7 @@
                         <w:sz w:val="18"/>
                         <w:szCs w:val="18"/>
                       </w:rPr>
-                      <w:t>1</w:t>
+                      <w:t>2</w:t>
                     </w:r>
                     <w:r>
                       <w:rPr>
@@ -3791,6 +3797,7 @@
         <w:noProof/>
         <w:sz w:val="24"/>
         <w:szCs w:val="24"/>
+        <w:lang w:val="bg-BG" w:eastAsia="bg-BG"/>
       </w:rPr>
       <mc:AlternateContent>
         <mc:Choice Requires="wps">
@@ -3913,6 +3920,7 @@
                               <w:noProof/>
                               <w:sz w:val="20"/>
                               <w:szCs w:val="20"/>
+                              <w:lang w:val="bg-BG" w:eastAsia="bg-BG"/>
                             </w:rPr>
                             <w:drawing>
                               <wp:inline distT="0" distB="0" distL="0" distR="0" wp14:anchorId="6AE4B92C" wp14:editId="63A0AA58">
@@ -3964,6 +3972,7 @@
                               <w:noProof/>
                               <w:sz w:val="20"/>
                               <w:szCs w:val="20"/>
+                              <w:lang w:val="bg-BG" w:eastAsia="bg-BG"/>
                             </w:rPr>
                             <w:drawing>
                               <wp:inline distT="0" distB="0" distL="0" distR="0" wp14:anchorId="25B3D866" wp14:editId="7F818024">
@@ -4015,6 +4024,7 @@
                               <w:noProof/>
                               <w:sz w:val="20"/>
                               <w:szCs w:val="20"/>
+                              <w:lang w:val="bg-BG" w:eastAsia="bg-BG"/>
                             </w:rPr>
                             <w:drawing>
                               <wp:inline distT="0" distB="0" distL="0" distR="0" wp14:anchorId="261DE309" wp14:editId="639B90C8">
@@ -4066,6 +4076,7 @@
                               <w:noProof/>
                               <w:sz w:val="20"/>
                               <w:szCs w:val="20"/>
+                              <w:lang w:val="bg-BG" w:eastAsia="bg-BG"/>
                             </w:rPr>
                             <w:drawing>
                               <wp:inline distT="0" distB="0" distL="0" distR="0" wp14:anchorId="620E318E" wp14:editId="558FF9D0">
@@ -4117,6 +4128,7 @@
                               <w:noProof/>
                               <w:sz w:val="20"/>
                               <w:szCs w:val="20"/>
+                              <w:lang w:val="bg-BG" w:eastAsia="bg-BG"/>
                             </w:rPr>
                             <w:drawing>
                               <wp:inline distT="0" distB="0" distL="0" distR="0" wp14:anchorId="0F6F899E" wp14:editId="44FF18D6">
@@ -4168,6 +4180,7 @@
                               <w:noProof/>
                               <w:sz w:val="20"/>
                               <w:szCs w:val="20"/>
+                              <w:lang w:val="bg-BG" w:eastAsia="bg-BG"/>
                             </w:rPr>
                             <w:drawing>
                               <wp:inline distT="0" distB="0" distL="0" distR="0" wp14:anchorId="0968AA8E" wp14:editId="0F63B0C7">
@@ -4219,6 +4232,7 @@
                               <w:noProof/>
                               <w:sz w:val="20"/>
                               <w:szCs w:val="20"/>
+                              <w:lang w:val="bg-BG" w:eastAsia="bg-BG"/>
                             </w:rPr>
                             <w:drawing>
                               <wp:inline distT="0" distB="0" distL="0" distR="0" wp14:anchorId="7E8175B1" wp14:editId="478CF85E">
@@ -4270,6 +4284,7 @@
                               <w:noProof/>
                               <w:sz w:val="20"/>
                               <w:szCs w:val="20"/>
+                              <w:lang w:val="bg-BG" w:eastAsia="bg-BG"/>
                             </w:rPr>
                             <w:drawing>
                               <wp:inline distT="0" distB="0" distL="0" distR="0" wp14:anchorId="06210BBD" wp14:editId="3CCC001E">
@@ -4321,6 +4336,7 @@
                               <w:noProof/>
                               <w:sz w:val="20"/>
                               <w:szCs w:val="20"/>
+                              <w:lang w:val="bg-BG" w:eastAsia="bg-BG"/>
                             </w:rPr>
                             <w:drawing>
                               <wp:inline distT="0" distB="0" distL="0" distR="0" wp14:anchorId="792D4A0C" wp14:editId="597EB5AE">
@@ -4372,6 +4388,7 @@
                               <w:noProof/>
                               <w:sz w:val="20"/>
                               <w:szCs w:val="20"/>
+                              <w:lang w:val="bg-BG" w:eastAsia="bg-BG"/>
                             </w:rPr>
                             <w:drawing>
                               <wp:inline distT="0" distB="0" distL="0" distR="0" wp14:anchorId="6D0CAFD9" wp14:editId="1AC2F74B">
@@ -4513,6 +4530,7 @@
                         <w:noProof/>
                         <w:sz w:val="20"/>
                         <w:szCs w:val="20"/>
+                        <w:lang w:val="bg-BG" w:eastAsia="bg-BG"/>
                       </w:rPr>
                       <w:drawing>
                         <wp:inline distT="0" distB="0" distL="0" distR="0" wp14:anchorId="6AE4B92C" wp14:editId="63A0AA58">
@@ -4564,6 +4582,7 @@
                         <w:noProof/>
                         <w:sz w:val="20"/>
                         <w:szCs w:val="20"/>
+                        <w:lang w:val="bg-BG" w:eastAsia="bg-BG"/>
                       </w:rPr>
                       <w:drawing>
                         <wp:inline distT="0" distB="0" distL="0" distR="0" wp14:anchorId="25B3D866" wp14:editId="7F818024">
@@ -4615,6 +4634,7 @@
                         <w:noProof/>
                         <w:sz w:val="20"/>
                         <w:szCs w:val="20"/>
+                        <w:lang w:val="bg-BG" w:eastAsia="bg-BG"/>
                       </w:rPr>
                       <w:drawing>
                         <wp:inline distT="0" distB="0" distL="0" distR="0" wp14:anchorId="261DE309" wp14:editId="639B90C8">
@@ -4666,6 +4686,7 @@
                         <w:noProof/>
                         <w:sz w:val="20"/>
                         <w:szCs w:val="20"/>
+                        <w:lang w:val="bg-BG" w:eastAsia="bg-BG"/>
                       </w:rPr>
                       <w:drawing>
                         <wp:inline distT="0" distB="0" distL="0" distR="0" wp14:anchorId="620E318E" wp14:editId="558FF9D0">
@@ -4717,6 +4738,7 @@
                         <w:noProof/>
                         <w:sz w:val="20"/>
                         <w:szCs w:val="20"/>
+                        <w:lang w:val="bg-BG" w:eastAsia="bg-BG"/>
                       </w:rPr>
                       <w:drawing>
                         <wp:inline distT="0" distB="0" distL="0" distR="0" wp14:anchorId="0F6F899E" wp14:editId="44FF18D6">
@@ -4768,6 +4790,7 @@
                         <w:noProof/>
                         <w:sz w:val="20"/>
                         <w:szCs w:val="20"/>
+                        <w:lang w:val="bg-BG" w:eastAsia="bg-BG"/>
                       </w:rPr>
                       <w:drawing>
                         <wp:inline distT="0" distB="0" distL="0" distR="0" wp14:anchorId="0968AA8E" wp14:editId="0F63B0C7">
@@ -4819,6 +4842,7 @@
                         <w:noProof/>
                         <w:sz w:val="20"/>
                         <w:szCs w:val="20"/>
+                        <w:lang w:val="bg-BG" w:eastAsia="bg-BG"/>
                       </w:rPr>
                       <w:drawing>
                         <wp:inline distT="0" distB="0" distL="0" distR="0" wp14:anchorId="7E8175B1" wp14:editId="478CF85E">
@@ -4870,6 +4894,7 @@
                         <w:noProof/>
                         <w:sz w:val="20"/>
                         <w:szCs w:val="20"/>
+                        <w:lang w:val="bg-BG" w:eastAsia="bg-BG"/>
                       </w:rPr>
                       <w:drawing>
                         <wp:inline distT="0" distB="0" distL="0" distR="0" wp14:anchorId="06210BBD" wp14:editId="3CCC001E">
@@ -4921,6 +4946,7 @@
                         <w:noProof/>
                         <w:sz w:val="20"/>
                         <w:szCs w:val="20"/>
+                        <w:lang w:val="bg-BG" w:eastAsia="bg-BG"/>
                       </w:rPr>
                       <w:drawing>
                         <wp:inline distT="0" distB="0" distL="0" distR="0" wp14:anchorId="792D4A0C" wp14:editId="597EB5AE">
@@ -4972,6 +4998,7 @@
                         <w:noProof/>
                         <w:sz w:val="20"/>
                         <w:szCs w:val="20"/>
+                        <w:lang w:val="bg-BG" w:eastAsia="bg-BG"/>
                       </w:rPr>
                       <w:drawing>
                         <wp:inline distT="0" distB="0" distL="0" distR="0" wp14:anchorId="6D0CAFD9" wp14:editId="1AC2F74B">
@@ -5023,6 +5050,7 @@
     <w:r>
       <w:rPr>
         <w:noProof/>
+        <w:lang w:val="bg-BG" w:eastAsia="bg-BG"/>
       </w:rPr>
       <mc:AlternateContent>
         <mc:Choice Requires="wps">
@@ -5087,7 +5115,7 @@
         </mc:Choice>
         <mc:Fallback>
           <w:pict>
-            <v:line w14:anchorId="2108169B" id="Straight Connector 1" o:spid="_x0000_s1026" style="position:absolute;flip:y;z-index:251662336;visibility:visible;mso-wrap-style:square;mso-width-percent:0;mso-height-percent:0;mso-wrap-distance-left:9pt;mso-wrap-distance-top:0;mso-wrap-distance-right:9pt;mso-wrap-distance-bottom:0;mso-position-horizontal:absolute;mso-position-horizontal-relative:text;mso-position-vertical:absolute;mso-position-vertical-relative:text;mso-width-percent:0;mso-height-percent:0;mso-width-relative:margin;mso-height-relative:margin" from="-.35pt,11.2pt" to="520.45pt,11.2pt" o:gfxdata="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" strokecolor="#f37123" strokeweight="1pt">
+            <v:line w14:anchorId="6571D314" id="Straight Connector 1" o:spid="_x0000_s1026" style="position:absolute;flip:y;z-index:251662336;visibility:visible;mso-wrap-style:square;mso-width-percent:0;mso-height-percent:0;mso-wrap-distance-left:9pt;mso-wrap-distance-top:0;mso-wrap-distance-right:9pt;mso-wrap-distance-bottom:0;mso-position-horizontal:absolute;mso-position-horizontal-relative:text;mso-position-vertical:absolute;mso-position-vertical-relative:text;mso-width-percent:0;mso-height-percent:0;mso-width-relative:margin;mso-height-relative:margin" from="-.35pt,11.2pt" to="520.45pt,11.2pt" o:gfxdata="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" strokecolor="#f37123" strokeweight="1pt">
               <v:stroke endcap="round"/>
             </v:line>
           </w:pict>
@@ -5097,6 +5125,7 @@
     <w:r>
       <w:rPr>
         <w:noProof/>
+        <w:lang w:val="bg-BG" w:eastAsia="bg-BG"/>
       </w:rPr>
       <mc:AlternateContent>
         <mc:Choice Requires="wps">
@@ -5149,13 +5178,14 @@
                               <w:noProof/>
                               <w:sz w:val="20"/>
                               <w:szCs w:val="20"/>
+                              <w:lang w:val="bg-BG" w:eastAsia="bg-BG"/>
                             </w:rPr>
                             <w:drawing>
                               <wp:inline distT="0" distB="0" distL="0" distR="0" wp14:anchorId="3D76A6F3" wp14:editId="0BEF8934">
                                 <wp:extent cx="1360800" cy="439200"/>
                                 <wp:effectExtent l="0" t="0" r="0" b="0"/>
                                 <wp:docPr id="24" name="Picture 24" title="Software University Foundation - logo">
-                                  <a:hlinkClick xmlns:a="http://schemas.openxmlformats.org/drawingml/2006/main" r:id="rId1"/>
+                                  <a:hlinkClick xmlns:a="http://schemas.openxmlformats.org/drawingml/2006/main" r:id="rId22"/>
                                 </wp:docPr>
                                 <wp:cNvGraphicFramePr>
                                   <a:graphicFrameLocks xmlns:a="http://schemas.openxmlformats.org/drawingml/2006/main"/>
@@ -5233,6 +5263,7 @@
                         <w:noProof/>
                         <w:sz w:val="20"/>
                         <w:szCs w:val="20"/>
+                        <w:lang w:val="bg-BG" w:eastAsia="bg-BG"/>
                       </w:rPr>
                       <w:drawing>
                         <wp:inline distT="0" distB="0" distL="0" distR="0" wp14:anchorId="3D76A6F3" wp14:editId="0BEF8934">
@@ -5346,7 +5377,7 @@
 
 <file path=word/numbering.xml><?xml version="1.0" encoding="utf-8"?>
 <w:numbering xmlns:wpc="http://schemas.microsoft.com/office/word/2010/wordprocessingCanvas" xmlns:mc="http://schemas.openxmlformats.org/markup-compatibility/2006" xmlns:o="urn:schemas-microsoft-com:office:office" xmlns:r="http://schemas.openxmlformats.org/officeDocument/2006/relationships" xmlns:m="http://schemas.openxmlformats.org/officeDocument/2006/math" xmlns:v="urn:schemas-microsoft-com:vml" xmlns:wp14="http://schemas.microsoft.com/office/word/2010/wordprocessingDrawing" xmlns:wp="http://schemas.openxmlformats.org/drawingml/2006/wordprocessingDrawing" xmlns:w10="urn:schemas-microsoft-com:office:word" xmlns:w="http://schemas.openxmlformats.org/wordprocessingml/2006/main" xmlns:w14="http://schemas.microsoft.com/office/word/2010/wordml" xmlns:w15="http://schemas.microsoft.com/office/word/2012/wordml" xmlns:wpg="http://schemas.microsoft.com/office/word/2010/wordprocessingGroup" xmlns:wpi="http://schemas.microsoft.com/office/word/2010/wordprocessingInk" xmlns:wne="http://schemas.microsoft.com/office/word/2006/wordml" xmlns:wps="http://schemas.microsoft.com/office/word/2010/wordprocessingShape" mc:Ignorable="w14 w15 wp14">
-  <w:abstractNum w:abstractNumId="0">
+  <w:abstractNum w:abstractNumId="0" w15:restartNumberingAfterBreak="0">
     <w:nsid w:val="00DE6CE0"/>
     <w:multiLevelType w:val="hybridMultilevel"/>
     <w:tmpl w:val="D01A1A1E"/>
@@ -5435,7 +5466,7 @@
       </w:pPr>
     </w:lvl>
   </w:abstractNum>
-  <w:abstractNum w:abstractNumId="1">
+  <w:abstractNum w:abstractNumId="1" w15:restartNumberingAfterBreak="0">
     <w:nsid w:val="02D30E9D"/>
     <w:multiLevelType w:val="hybridMultilevel"/>
     <w:tmpl w:val="AB046DB2"/>
@@ -5548,7 +5579,7 @@
       </w:rPr>
     </w:lvl>
   </w:abstractNum>
-  <w:abstractNum w:abstractNumId="2">
+  <w:abstractNum w:abstractNumId="2" w15:restartNumberingAfterBreak="0">
     <w:nsid w:val="04E60920"/>
     <w:multiLevelType w:val="hybridMultilevel"/>
     <w:tmpl w:val="9DB0F662"/>
@@ -5661,7 +5692,7 @@
       </w:rPr>
     </w:lvl>
   </w:abstractNum>
-  <w:abstractNum w:abstractNumId="3">
+  <w:abstractNum w:abstractNumId="3" w15:restartNumberingAfterBreak="0">
     <w:nsid w:val="08AA1224"/>
     <w:multiLevelType w:val="hybridMultilevel"/>
     <w:tmpl w:val="4296D3A6"/>
@@ -5774,7 +5805,7 @@
       </w:pPr>
     </w:lvl>
   </w:abstractNum>
-  <w:abstractNum w:abstractNumId="4">
+  <w:abstractNum w:abstractNumId="4" w15:restartNumberingAfterBreak="0">
     <w:nsid w:val="094847DA"/>
     <w:multiLevelType w:val="hybridMultilevel"/>
     <w:tmpl w:val="7B5C0788"/>
@@ -5887,7 +5918,7 @@
       </w:rPr>
     </w:lvl>
   </w:abstractNum>
-  <w:abstractNum w:abstractNumId="5">
+  <w:abstractNum w:abstractNumId="5" w15:restartNumberingAfterBreak="0">
     <w:nsid w:val="09942933"/>
     <w:multiLevelType w:val="hybridMultilevel"/>
     <w:tmpl w:val="94228B32"/>
@@ -6000,7 +6031,7 @@
       </w:pPr>
     </w:lvl>
   </w:abstractNum>
-  <w:abstractNum w:abstractNumId="6">
+  <w:abstractNum w:abstractNumId="6" w15:restartNumberingAfterBreak="0">
     <w:nsid w:val="0AC736A2"/>
     <w:multiLevelType w:val="multilevel"/>
     <w:tmpl w:val="6ADCEAFC"/>
@@ -6149,7 +6180,7 @@
       </w:rPr>
     </w:lvl>
   </w:abstractNum>
-  <w:abstractNum w:abstractNumId="7">
+  <w:abstractNum w:abstractNumId="7" w15:restartNumberingAfterBreak="0">
     <w:nsid w:val="0E464E84"/>
     <w:multiLevelType w:val="hybridMultilevel"/>
     <w:tmpl w:val="DFAEC996"/>
@@ -6262,7 +6293,7 @@
       </w:rPr>
     </w:lvl>
   </w:abstractNum>
-  <w:abstractNum w:abstractNumId="8">
+  <w:abstractNum w:abstractNumId="8" w15:restartNumberingAfterBreak="0">
     <w:nsid w:val="129807F3"/>
     <w:multiLevelType w:val="hybridMultilevel"/>
     <w:tmpl w:val="25767F9A"/>
@@ -6375,7 +6406,7 @@
       </w:rPr>
     </w:lvl>
   </w:abstractNum>
-  <w:abstractNum w:abstractNumId="9">
+  <w:abstractNum w:abstractNumId="9" w15:restartNumberingAfterBreak="0">
     <w:nsid w:val="152A33E9"/>
     <w:multiLevelType w:val="hybridMultilevel"/>
     <w:tmpl w:val="77D0E57A"/>
@@ -6488,7 +6519,7 @@
       </w:rPr>
     </w:lvl>
   </w:abstractNum>
-  <w:abstractNum w:abstractNumId="10">
+  <w:abstractNum w:abstractNumId="10" w15:restartNumberingAfterBreak="0">
     <w:nsid w:val="16B71DD3"/>
     <w:multiLevelType w:val="hybridMultilevel"/>
     <w:tmpl w:val="CCAEABDC"/>
@@ -6601,7 +6632,7 @@
       </w:rPr>
     </w:lvl>
   </w:abstractNum>
-  <w:abstractNum w:abstractNumId="11">
+  <w:abstractNum w:abstractNumId="11" w15:restartNumberingAfterBreak="0">
     <w:nsid w:val="1874561D"/>
     <w:multiLevelType w:val="hybridMultilevel"/>
     <w:tmpl w:val="ADECB8FE"/>
@@ -6714,7 +6745,7 @@
       </w:pPr>
     </w:lvl>
   </w:abstractNum>
-  <w:abstractNum w:abstractNumId="12">
+  <w:abstractNum w:abstractNumId="12" w15:restartNumberingAfterBreak="0">
     <w:nsid w:val="19A750ED"/>
     <w:multiLevelType w:val="hybridMultilevel"/>
     <w:tmpl w:val="DB6A186E"/>
@@ -6827,7 +6858,7 @@
       </w:rPr>
     </w:lvl>
   </w:abstractNum>
-  <w:abstractNum w:abstractNumId="13">
+  <w:abstractNum w:abstractNumId="13" w15:restartNumberingAfterBreak="0">
     <w:nsid w:val="20B04735"/>
     <w:multiLevelType w:val="hybridMultilevel"/>
     <w:tmpl w:val="049C33E8"/>
@@ -6940,7 +6971,7 @@
       </w:rPr>
     </w:lvl>
   </w:abstractNum>
-  <w:abstractNum w:abstractNumId="14">
+  <w:abstractNum w:abstractNumId="14" w15:restartNumberingAfterBreak="0">
     <w:nsid w:val="22CD3F94"/>
     <w:multiLevelType w:val="hybridMultilevel"/>
     <w:tmpl w:val="A044FDFA"/>
@@ -7026,7 +7057,7 @@
       </w:pPr>
     </w:lvl>
   </w:abstractNum>
-  <w:abstractNum w:abstractNumId="15">
+  <w:abstractNum w:abstractNumId="15" w15:restartNumberingAfterBreak="0">
     <w:nsid w:val="273A0993"/>
     <w:multiLevelType w:val="hybridMultilevel"/>
     <w:tmpl w:val="15189A8C"/>
@@ -7139,7 +7170,7 @@
       </w:rPr>
     </w:lvl>
   </w:abstractNum>
-  <w:abstractNum w:abstractNumId="16">
+  <w:abstractNum w:abstractNumId="16" w15:restartNumberingAfterBreak="0">
     <w:nsid w:val="27B21A09"/>
     <w:multiLevelType w:val="hybridMultilevel"/>
     <w:tmpl w:val="2B56ED7C"/>
@@ -7229,7 +7260,7 @@
       </w:pPr>
     </w:lvl>
   </w:abstractNum>
-  <w:abstractNum w:abstractNumId="17">
+  <w:abstractNum w:abstractNumId="17" w15:restartNumberingAfterBreak="0">
     <w:nsid w:val="27B34338"/>
     <w:multiLevelType w:val="hybridMultilevel"/>
     <w:tmpl w:val="EC94A74A"/>
@@ -7342,7 +7373,7 @@
       </w:rPr>
     </w:lvl>
   </w:abstractNum>
-  <w:abstractNum w:abstractNumId="18">
+  <w:abstractNum w:abstractNumId="18" w15:restartNumberingAfterBreak="0">
     <w:nsid w:val="297F2B90"/>
     <w:multiLevelType w:val="hybridMultilevel"/>
     <w:tmpl w:val="7ED8967E"/>
@@ -7455,7 +7486,7 @@
       </w:rPr>
     </w:lvl>
   </w:abstractNum>
-  <w:abstractNum w:abstractNumId="19">
+  <w:abstractNum w:abstractNumId="19" w15:restartNumberingAfterBreak="0">
     <w:nsid w:val="2D095F59"/>
     <w:multiLevelType w:val="hybridMultilevel"/>
     <w:tmpl w:val="2A7E968C"/>
@@ -7568,7 +7599,7 @@
       </w:rPr>
     </w:lvl>
   </w:abstractNum>
-  <w:abstractNum w:abstractNumId="20">
+  <w:abstractNum w:abstractNumId="20" w15:restartNumberingAfterBreak="0">
     <w:nsid w:val="3D977E60"/>
     <w:multiLevelType w:val="hybridMultilevel"/>
     <w:tmpl w:val="ED7E8440"/>
@@ -7681,7 +7712,7 @@
       </w:rPr>
     </w:lvl>
   </w:abstractNum>
-  <w:abstractNum w:abstractNumId="21">
+  <w:abstractNum w:abstractNumId="21" w15:restartNumberingAfterBreak="0">
     <w:nsid w:val="408D2380"/>
     <w:multiLevelType w:val="hybridMultilevel"/>
     <w:tmpl w:val="171ABD58"/>
@@ -7794,7 +7825,7 @@
       </w:rPr>
     </w:lvl>
   </w:abstractNum>
-  <w:abstractNum w:abstractNumId="22">
+  <w:abstractNum w:abstractNumId="22" w15:restartNumberingAfterBreak="0">
     <w:nsid w:val="4751303A"/>
     <w:multiLevelType w:val="hybridMultilevel"/>
     <w:tmpl w:val="BC8E092C"/>
@@ -7907,7 +7938,7 @@
       </w:rPr>
     </w:lvl>
   </w:abstractNum>
-  <w:abstractNum w:abstractNumId="23">
+  <w:abstractNum w:abstractNumId="23" w15:restartNumberingAfterBreak="0">
     <w:nsid w:val="47E60497"/>
     <w:multiLevelType w:val="hybridMultilevel"/>
     <w:tmpl w:val="A9A0E366"/>
@@ -8020,7 +8051,7 @@
       </w:rPr>
     </w:lvl>
   </w:abstractNum>
-  <w:abstractNum w:abstractNumId="24">
+  <w:abstractNum w:abstractNumId="24" w15:restartNumberingAfterBreak="0">
     <w:nsid w:val="480241E3"/>
     <w:multiLevelType w:val="hybridMultilevel"/>
     <w:tmpl w:val="D89C5D02"/>
@@ -8133,7 +8164,7 @@
       </w:rPr>
     </w:lvl>
   </w:abstractNum>
-  <w:abstractNum w:abstractNumId="25">
+  <w:abstractNum w:abstractNumId="25" w15:restartNumberingAfterBreak="0">
     <w:nsid w:val="49EA4882"/>
     <w:multiLevelType w:val="hybridMultilevel"/>
     <w:tmpl w:val="E524514C"/>
@@ -8246,7 +8277,7 @@
       </w:rPr>
     </w:lvl>
   </w:abstractNum>
-  <w:abstractNum w:abstractNumId="26">
+  <w:abstractNum w:abstractNumId="26" w15:restartNumberingAfterBreak="0">
     <w:nsid w:val="4BCC293A"/>
     <w:multiLevelType w:val="hybridMultilevel"/>
     <w:tmpl w:val="9258CFB8"/>
@@ -8359,7 +8390,7 @@
       </w:rPr>
     </w:lvl>
   </w:abstractNum>
-  <w:abstractNum w:abstractNumId="27">
+  <w:abstractNum w:abstractNumId="27" w15:restartNumberingAfterBreak="0">
     <w:nsid w:val="505F0BC6"/>
     <w:multiLevelType w:val="hybridMultilevel"/>
     <w:tmpl w:val="0AF4A732"/>
@@ -8472,7 +8503,7 @@
       </w:rPr>
     </w:lvl>
   </w:abstractNum>
-  <w:abstractNum w:abstractNumId="28">
+  <w:abstractNum w:abstractNumId="28" w15:restartNumberingAfterBreak="0">
     <w:nsid w:val="5507266E"/>
     <w:multiLevelType w:val="hybridMultilevel"/>
     <w:tmpl w:val="22522E3A"/>
@@ -8585,7 +8616,7 @@
       </w:rPr>
     </w:lvl>
   </w:abstractNum>
-  <w:abstractNum w:abstractNumId="29">
+  <w:abstractNum w:abstractNumId="29" w15:restartNumberingAfterBreak="0">
     <w:nsid w:val="55990837"/>
     <w:multiLevelType w:val="hybridMultilevel"/>
     <w:tmpl w:val="960254F8"/>
@@ -8698,7 +8729,7 @@
       </w:rPr>
     </w:lvl>
   </w:abstractNum>
-  <w:abstractNum w:abstractNumId="30">
+  <w:abstractNum w:abstractNumId="30" w15:restartNumberingAfterBreak="0">
     <w:nsid w:val="56373FA6"/>
     <w:multiLevelType w:val="multilevel"/>
     <w:tmpl w:val="0EC6010C"/>
@@ -8847,7 +8878,7 @@
       </w:rPr>
     </w:lvl>
   </w:abstractNum>
-  <w:abstractNum w:abstractNumId="31">
+  <w:abstractNum w:abstractNumId="31" w15:restartNumberingAfterBreak="0">
     <w:nsid w:val="572900D2"/>
     <w:multiLevelType w:val="hybridMultilevel"/>
     <w:tmpl w:val="5824C316"/>
@@ -8960,7 +8991,7 @@
       </w:pPr>
     </w:lvl>
   </w:abstractNum>
-  <w:abstractNum w:abstractNumId="32">
+  <w:abstractNum w:abstractNumId="32" w15:restartNumberingAfterBreak="0">
     <w:nsid w:val="59D62DEB"/>
     <w:multiLevelType w:val="hybridMultilevel"/>
     <w:tmpl w:val="9BDE43E0"/>
@@ -9073,7 +9104,7 @@
       </w:rPr>
     </w:lvl>
   </w:abstractNum>
-  <w:abstractNum w:abstractNumId="33">
+  <w:abstractNum w:abstractNumId="33" w15:restartNumberingAfterBreak="0">
     <w:nsid w:val="5E10569E"/>
     <w:multiLevelType w:val="hybridMultilevel"/>
     <w:tmpl w:val="6190573C"/>
@@ -9186,7 +9217,7 @@
       </w:rPr>
     </w:lvl>
   </w:abstractNum>
-  <w:abstractNum w:abstractNumId="34">
+  <w:abstractNum w:abstractNumId="34" w15:restartNumberingAfterBreak="0">
     <w:nsid w:val="5F9A715F"/>
     <w:multiLevelType w:val="hybridMultilevel"/>
     <w:tmpl w:val="4B26630C"/>
@@ -9299,7 +9330,7 @@
       </w:rPr>
     </w:lvl>
   </w:abstractNum>
-  <w:abstractNum w:abstractNumId="35">
+  <w:abstractNum w:abstractNumId="35" w15:restartNumberingAfterBreak="0">
     <w:nsid w:val="60B1394E"/>
     <w:multiLevelType w:val="hybridMultilevel"/>
     <w:tmpl w:val="D460172E"/>
@@ -9412,7 +9443,7 @@
       </w:rPr>
     </w:lvl>
   </w:abstractNum>
-  <w:abstractNum w:abstractNumId="36">
+  <w:abstractNum w:abstractNumId="36" w15:restartNumberingAfterBreak="0">
     <w:nsid w:val="65FF2968"/>
     <w:multiLevelType w:val="hybridMultilevel"/>
     <w:tmpl w:val="686E9B12"/>
@@ -9498,7 +9529,7 @@
       </w:pPr>
     </w:lvl>
   </w:abstractNum>
-  <w:abstractNum w:abstractNumId="37">
+  <w:abstractNum w:abstractNumId="37" w15:restartNumberingAfterBreak="0">
     <w:nsid w:val="6A78427E"/>
     <w:multiLevelType w:val="hybridMultilevel"/>
     <w:tmpl w:val="2B9A3FD6"/>
@@ -9611,7 +9642,7 @@
       </w:rPr>
     </w:lvl>
   </w:abstractNum>
-  <w:abstractNum w:abstractNumId="38">
+  <w:abstractNum w:abstractNumId="38" w15:restartNumberingAfterBreak="0">
     <w:nsid w:val="6AC43B16"/>
     <w:multiLevelType w:val="hybridMultilevel"/>
     <w:tmpl w:val="E0ACBFF6"/>
@@ -9724,7 +9755,7 @@
       </w:rPr>
     </w:lvl>
   </w:abstractNum>
-  <w:abstractNum w:abstractNumId="39">
+  <w:abstractNum w:abstractNumId="39" w15:restartNumberingAfterBreak="0">
     <w:nsid w:val="6DC02F02"/>
     <w:multiLevelType w:val="hybridMultilevel"/>
     <w:tmpl w:val="15B2AB50"/>
@@ -9837,7 +9868,7 @@
       </w:rPr>
     </w:lvl>
   </w:abstractNum>
-  <w:abstractNum w:abstractNumId="40">
+  <w:abstractNum w:abstractNumId="40" w15:restartNumberingAfterBreak="0">
     <w:nsid w:val="76417219"/>
     <w:multiLevelType w:val="hybridMultilevel"/>
     <w:tmpl w:val="02E20E58"/>
@@ -9950,7 +9981,7 @@
       </w:pPr>
     </w:lvl>
   </w:abstractNum>
-  <w:abstractNum w:abstractNumId="41">
+  <w:abstractNum w:abstractNumId="41" w15:restartNumberingAfterBreak="0">
     <w:nsid w:val="7A0155B4"/>
     <w:multiLevelType w:val="hybridMultilevel"/>
     <w:tmpl w:val="581A57DA"/>
@@ -10063,7 +10094,7 @@
       </w:rPr>
     </w:lvl>
   </w:abstractNum>
-  <w:abstractNum w:abstractNumId="42">
+  <w:abstractNum w:abstractNumId="42" w15:restartNumberingAfterBreak="0">
     <w:nsid w:val="7AAE3F6A"/>
     <w:multiLevelType w:val="hybridMultilevel"/>
     <w:tmpl w:val="087A9D5E"/>
@@ -10176,7 +10207,7 @@
       </w:rPr>
     </w:lvl>
   </w:abstractNum>
-  <w:abstractNum w:abstractNumId="43">
+  <w:abstractNum w:abstractNumId="43" w15:restartNumberingAfterBreak="0">
     <w:nsid w:val="7C8835A5"/>
     <w:multiLevelType w:val="hybridMultilevel"/>
     <w:tmpl w:val="7E92255E"/>
@@ -11167,7 +11198,6 @@
       <w:spacing w:after="0" w:line="240" w:lineRule="auto"/>
     </w:pPr>
     <w:tblPr>
-      <w:tblInd w:w="0" w:type="dxa"/>
       <w:tblBorders>
         <w:top w:val="single" w:sz="4" w:space="0" w:color="auto"/>
         <w:left w:val="single" w:sz="4" w:space="0" w:color="auto"/>
@@ -11176,12 +11206,6 @@
         <w:insideH w:val="single" w:sz="4" w:space="0" w:color="auto"/>
         <w:insideV w:val="single" w:sz="4" w:space="0" w:color="auto"/>
       </w:tblBorders>
-      <w:tblCellMar>
-        <w:top w:w="0" w:type="dxa"/>
-        <w:left w:w="108" w:type="dxa"/>
-        <w:bottom w:w="0" w:type="dxa"/>
-        <w:right w:w="108" w:type="dxa"/>
-      </w:tblCellMar>
     </w:tblPr>
   </w:style>
   <w:style w:type="character" w:customStyle="1" w:styleId="ListParagraphChar">
@@ -11628,7 +11652,7 @@
 </file>
 
 <file path=customXml/itemProps1.xml><?xml version="1.0" encoding="utf-8"?>
-<ds:datastoreItem xmlns:ds="http://schemas.openxmlformats.org/officeDocument/2006/customXml" ds:itemID="{12706E3D-3550-4006-B587-BEDCDA590A07}">
+<ds:datastoreItem xmlns:ds="http://schemas.openxmlformats.org/officeDocument/2006/customXml" ds:itemID="{5A9BE601-E3BB-4717-9149-2BF3D0FC560F}">
   <ds:schemaRefs>
     <ds:schemaRef ds:uri="http://schemas.openxmlformats.org/officeDocument/2006/bibliography"/>
   </ds:schemaRefs>

</xml_diff>